<commit_message>
Added UNICODE supporting, threading, progress bar
</commit_message>
<xml_diff>
--- a/Исходники/my_zapiska.docx
+++ b/Исходники/my_zapiska.docx
@@ -285,7 +285,16 @@
           <w:sz w:val="28"/>
           <w:szCs w:val="28"/>
         </w:rPr>
-        <w:t>Дисциплина:  Языки программирования (ЯП)</w:t>
+        <w:t xml:space="preserve">Дисциплина:  </w:t>
+      </w:r>
+      <w:r>
+        <w:rPr>
+          <w:rFonts w:hint="default"/>
+          <w:sz w:val="28"/>
+          <w:szCs w:val="28"/>
+          <w:lang w:val="ru-RU"/>
+        </w:rPr>
+        <w:t>Операционные системы и системное программирование</w:t>
       </w:r>
     </w:p>
     <w:p>
@@ -855,8 +864,10 @@
         <w:textAlignment w:val="auto"/>
         <w:outlineLvl w:val="9"/>
         <w:rPr>
+          <w:rFonts w:hint="default"/>
           <w:sz w:val="28"/>
           <w:szCs w:val="28"/>
+          <w:lang w:val="ru-RU"/>
         </w:rPr>
       </w:pPr>
       <w:r>
@@ -864,7 +875,51 @@
           <w:sz w:val="28"/>
           <w:szCs w:val="28"/>
         </w:rPr>
-        <w:t>Руководитель: асс. Шостак Е.В.</w:t>
+        <w:t xml:space="preserve">Руководитель: </w:t>
+      </w:r>
+      <w:r>
+        <w:rPr>
+          <w:rFonts w:hint="cs"/>
+          <w:sz w:val="28"/>
+          <w:szCs w:val="28"/>
+          <w:cs/>
+          <w:lang w:bidi="ru-RU"/>
+        </w:rPr>
+        <w:t>Базылев</w:t>
+      </w:r>
+      <w:r>
+        <w:rPr>
+          <w:rFonts w:hint="default"/>
+          <w:sz w:val="28"/>
+          <w:szCs w:val="28"/>
+          <w:cs w:val="0"/>
+          <w:lang w:val="en-US" w:bidi="ru-RU"/>
+        </w:rPr>
+        <w:t xml:space="preserve"> Е</w:t>
+      </w:r>
+      <w:r>
+        <w:rPr>
+          <w:sz w:val="28"/>
+          <w:szCs w:val="28"/>
+        </w:rPr>
+        <w:t>.</w:t>
+      </w:r>
+      <w:r>
+        <w:rPr>
+          <w:sz w:val="28"/>
+          <w:szCs w:val="28"/>
+          <w:lang w:val="ru-RU"/>
+        </w:rPr>
+        <w:t>Н</w:t>
+      </w:r>
+      <w:r>
+        <w:rPr>
+          <w:rFonts w:hint="default"/>
+          <w:sz w:val="28"/>
+          <w:szCs w:val="28"/>
+          <w:lang w:val="ru-RU"/>
+        </w:rPr>
+        <w:t>.</w:t>
       </w:r>
     </w:p>
     <w:p>
@@ -1197,9 +1252,9 @@
           <w:docGrid w:linePitch="360" w:charSpace="0"/>
         </w:sectPr>
       </w:pPr>
-      <w:bookmarkStart w:id="0" w:name="_Toc17707"/>
-      <w:bookmarkStart w:id="1" w:name="_Toc14063"/>
-      <w:bookmarkStart w:id="2" w:name="_Toc3169"/>
+      <w:bookmarkStart w:id="0" w:name="_Toc3169"/>
+      <w:bookmarkStart w:id="1" w:name="_Toc17707"/>
+      <w:bookmarkStart w:id="2" w:name="_Toc14063"/>
       <w:bookmarkStart w:id="3" w:name="_Toc13005"/>
     </w:p>
     <w:p>
@@ -9371,6 +9426,8 @@
           <w:lang w:val="en-US"/>
         </w:rPr>
       </w:pPr>
+      <w:bookmarkStart w:id="24" w:name="_GoBack"/>
+      <w:bookmarkEnd w:id="24"/>
     </w:p>
     <w:p>
       <w:pPr>
@@ -10867,8 +10924,6 @@
         </w:rPr>
         <w:t>Рисунок 4.6 - Выход из программы</w:t>
       </w:r>
-      <w:bookmarkStart w:id="24" w:name="_GoBack"/>
-      <w:bookmarkEnd w:id="24"/>
     </w:p>
     <w:p>
       <w:pPr>
@@ -11202,9 +11257,9 @@
         <w:jc w:val="center"/>
         <w:outlineLvl w:val="0"/>
       </w:pPr>
-      <w:bookmarkStart w:id="18" w:name="_Toc10975"/>
-      <w:bookmarkStart w:id="19" w:name="_Toc514923457"/>
-      <w:bookmarkStart w:id="20" w:name="_Toc419793316"/>
+      <w:bookmarkStart w:id="18" w:name="_Toc419793316"/>
+      <w:bookmarkStart w:id="19" w:name="_Toc10975"/>
+      <w:bookmarkStart w:id="20" w:name="_Toc514923457"/>
       <w:r>
         <w:t>СПИСОК ИСПОЛЬЗОВАННЫХ ИСТОЧНИКОВ</w:t>
       </w:r>
@@ -49483,12 +49538,6 @@
             <w:insideV w:val="single" w:color="auto" w:sz="4" w:space="0"/>
           </w:tblBorders>
           <w:tblLayout w:type="fixed"/>
-          <w:tblCellMar>
-            <w:top w:w="0" w:type="dxa"/>
-            <w:left w:w="108" w:type="dxa"/>
-            <w:bottom w:w="0" w:type="dxa"/>
-            <w:right w:w="108" w:type="dxa"/>
-          </w:tblCellMar>
         </w:tblPrEx>
         <w:trPr>
           <w:trHeight w:val="254" w:hRule="atLeast"/>
@@ -50719,7 +50768,24 @@
                 <w:szCs w:val="18"/>
                 <w:lang w:val="ru-RU"/>
               </w:rPr>
-              <w:t>Шостак Е.В.</w:t>
+              <w:t>Базылев</w:t>
+            </w:r>
+            <w:r>
+              <w:rPr>
+                <w:rFonts w:hint="default"/>
+                <w:sz w:val="18"/>
+                <w:szCs w:val="18"/>
+                <w:lang w:val="ru-RU"/>
+              </w:rPr>
+              <w:t xml:space="preserve"> Е.Н</w:t>
+            </w:r>
+            <w:r>
+              <w:rPr>
+                <w:sz w:val="18"/>
+                <w:szCs w:val="18"/>
+                <w:lang w:val="ru-RU"/>
+              </w:rPr>
+              <w:t>.</w:t>
             </w:r>
           </w:p>
         </w:tc>

</xml_diff>